<commit_message>
support paragraph alignment of word document
</commit_message>
<xml_diff>
--- a/Note.docx
+++ b/Note.docx
@@ -4,6 +4,7 @@
   <w:body>
     <w:p>
       <w:pPr>
+        <w:jc w:val="center"/>
         <w:rPr>
           <w:b/>
           <w:bCs/>
@@ -18,9 +19,10 @@
           <w:u w:val="single"/>
           <w:lang w:val="en-US"/>
         </w:rPr>
-        <w:t xml:space="preserve">Thanks for using </w:t>
-      </w:r>
-      <w:proofErr w:type="spellStart"/>
+        <w:t>Thanks for using UniqueBib</w:t>
+      </w:r>
+      <w:bookmarkStart w:id="0" w:name="_GoBack"/>
+      <w:bookmarkEnd w:id="0"/>
       <w:r>
         <w:rPr>
           <w:b/>
@@ -28,45 +30,27 @@
           <w:u w:val="single"/>
           <w:lang w:val="en-US"/>
         </w:rPr>
-        <w:t>UniqueBible.app</w:t>
-      </w:r>
-      <w:proofErr w:type="spellEnd"/>
-      <w:r>
-        <w:rPr>
-          <w:b/>
-          <w:bCs/>
-          <w:u w:val="single"/>
-          <w:lang w:val="en-US"/>
-        </w:rPr>
-        <w:t>!</w:t>
-      </w:r>
-    </w:p>
-    <w:p>
-      <w:pPr>
-        <w:rPr>
-          <w:lang w:val="en-US"/>
-        </w:rPr>
-      </w:pPr>
-    </w:p>
-    <w:p>
-      <w:pPr>
-        <w:rPr>
-          <w:lang w:val="en-US"/>
-        </w:rPr>
-      </w:pPr>
-      <w:proofErr w:type="spellStart"/>
-      <w:r>
-        <w:rPr>
-          <w:lang w:val="en-US"/>
-        </w:rPr>
-        <w:t>UniqueBible.app</w:t>
-      </w:r>
-      <w:proofErr w:type="spellEnd"/>
-      <w:r>
-        <w:rPr>
-          <w:lang w:val="en-US"/>
-        </w:rPr>
-        <w:t xml:space="preserve"> supports editing </w:t>
+        <w:t>le.app!</w:t>
+      </w:r>
+    </w:p>
+    <w:p>
+      <w:pPr>
+        <w:rPr>
+          <w:lang w:val="en-US"/>
+        </w:rPr>
+      </w:pPr>
+    </w:p>
+    <w:p>
+      <w:pPr>
+        <w:rPr>
+          <w:lang w:val="en-US"/>
+        </w:rPr>
+      </w:pPr>
+      <w:r>
+        <w:rPr>
+          <w:lang w:val="en-US"/>
+        </w:rPr>
+        <w:t xml:space="preserve">UniqueBible.app supports editing </w:t>
       </w:r>
       <w:r>
         <w:rPr>
@@ -92,8 +76,6 @@
         </w:rPr>
         <w:t>Word Document</w:t>
       </w:r>
-      <w:bookmarkStart w:id="0" w:name="_GoBack"/>
-      <w:bookmarkEnd w:id="0"/>
       <w:r>
         <w:rPr>
           <w:lang w:val="en-US"/>
@@ -143,21 +125,7 @@
         <w:rPr>
           <w:lang w:val="en-US"/>
         </w:rPr>
-        <w:t>Word Document (*.</w:t>
-      </w:r>
-      <w:proofErr w:type="spellStart"/>
-      <w:r>
-        <w:rPr>
-          <w:lang w:val="en-US"/>
-        </w:rPr>
-        <w:t>docx</w:t>
-      </w:r>
-      <w:proofErr w:type="spellEnd"/>
-      <w:r>
-        <w:rPr>
-          <w:lang w:val="en-US"/>
-        </w:rPr>
-        <w:t>)</w:t>
+        <w:t>Word Document (*.docx)</w:t>
       </w:r>
     </w:p>
     <w:p>
@@ -431,21 +399,7 @@
         <w:rPr>
           <w:lang w:val="en-US"/>
         </w:rPr>
-        <w:t xml:space="preserve"> – load the last opened file with </w:t>
-      </w:r>
-      <w:proofErr w:type="spellStart"/>
-      <w:r>
-        <w:rPr>
-          <w:lang w:val="en-US"/>
-        </w:rPr>
-        <w:t>UniqueBible.app</w:t>
-      </w:r>
-      <w:proofErr w:type="spellEnd"/>
-      <w:r>
-        <w:rPr>
-          <w:lang w:val="en-US"/>
-        </w:rPr>
-        <w:t>.</w:t>
+        <w:t xml:space="preserve"> – load the last opened file with UniqueBible.app.</w:t>
       </w:r>
     </w:p>
     <w:p>

</xml_diff>

<commit_message>
added buttons for interface
</commit_message>
<xml_diff>
--- a/Note.docx
+++ b/Note.docx
@@ -19,10 +19,9 @@
           <w:u w:val="single"/>
           <w:lang w:val="en-US"/>
         </w:rPr>
-        <w:t>Thanks for using UniqueBib</w:t>
-      </w:r>
-      <w:bookmarkStart w:id="0" w:name="_GoBack"/>
-      <w:bookmarkEnd w:id="0"/>
+        <w:t xml:space="preserve">Thanks for using </w:t>
+      </w:r>
+      <w:proofErr w:type="spellStart"/>
       <w:r>
         <w:rPr>
           <w:b/>
@@ -30,39 +29,71 @@
           <w:u w:val="single"/>
           <w:lang w:val="en-US"/>
         </w:rPr>
-        <w:t>le.app!</w:t>
-      </w:r>
-    </w:p>
-    <w:p>
-      <w:pPr>
-        <w:rPr>
-          <w:lang w:val="en-US"/>
-        </w:rPr>
-      </w:pPr>
-    </w:p>
-    <w:p>
-      <w:pPr>
-        <w:rPr>
-          <w:lang w:val="en-US"/>
-        </w:rPr>
-      </w:pPr>
-      <w:r>
-        <w:rPr>
-          <w:lang w:val="en-US"/>
-        </w:rPr>
-        <w:t xml:space="preserve">UniqueBible.app supports editing </w:t>
-      </w:r>
-      <w:r>
-        <w:rPr>
-          <w:lang w:val="en-US"/>
-        </w:rPr>
-        <w:t xml:space="preserve">an </w:t>
-      </w:r>
-      <w:r>
-        <w:rPr>
-          <w:lang w:val="en-US"/>
-        </w:rPr>
-        <w:t>external file like this</w:t>
+        <w:t>UniqueBible.app</w:t>
+      </w:r>
+      <w:proofErr w:type="spellEnd"/>
+      <w:r>
+        <w:rPr>
+          <w:b/>
+          <w:bCs/>
+          <w:u w:val="single"/>
+          <w:lang w:val="en-US"/>
+        </w:rPr>
+        <w:t>!</w:t>
+      </w:r>
+    </w:p>
+    <w:p>
+      <w:pPr>
+        <w:rPr>
+          <w:lang w:val="en-US"/>
+        </w:rPr>
+      </w:pPr>
+    </w:p>
+    <w:p>
+      <w:pPr>
+        <w:rPr>
+          <w:lang w:val="en-US"/>
+        </w:rPr>
+      </w:pPr>
+      <w:proofErr w:type="spellStart"/>
+      <w:r>
+        <w:rPr>
+          <w:lang w:val="en-US"/>
+        </w:rPr>
+        <w:t>UniqueBible.app</w:t>
+      </w:r>
+      <w:proofErr w:type="spellEnd"/>
+      <w:r>
+        <w:rPr>
+          <w:lang w:val="en-US"/>
+        </w:rPr>
+        <w:t xml:space="preserve"> supports </w:t>
+      </w:r>
+      <w:r>
+        <w:rPr>
+          <w:lang w:val="en-US"/>
+        </w:rPr>
+        <w:t>reading</w:t>
+      </w:r>
+      <w:r>
+        <w:rPr>
+          <w:lang w:val="en-US"/>
+        </w:rPr>
+        <w:t xml:space="preserve"> external file</w:t>
+      </w:r>
+      <w:r>
+        <w:rPr>
+          <w:lang w:val="en-US"/>
+        </w:rPr>
+        <w:t>s</w:t>
+      </w:r>
+      <w:bookmarkStart w:id="0" w:name="_GoBack"/>
+      <w:bookmarkEnd w:id="0"/>
+      <w:r>
+        <w:rPr>
+          <w:lang w:val="en-US"/>
+        </w:rPr>
+        <w:t xml:space="preserve"> like this</w:t>
       </w:r>
       <w:r>
         <w:rPr>
@@ -125,7 +156,21 @@
         <w:rPr>
           <w:lang w:val="en-US"/>
         </w:rPr>
-        <w:t>Word Document (*.docx)</w:t>
+        <w:t>Word Document (*.</w:t>
+      </w:r>
+      <w:proofErr w:type="spellStart"/>
+      <w:r>
+        <w:rPr>
+          <w:lang w:val="en-US"/>
+        </w:rPr>
+        <w:t>docx</w:t>
+      </w:r>
+      <w:proofErr w:type="spellEnd"/>
+      <w:r>
+        <w:rPr>
+          <w:lang w:val="en-US"/>
+        </w:rPr>
+        <w:t>)</w:t>
       </w:r>
     </w:p>
     <w:p>
@@ -399,7 +444,21 @@
         <w:rPr>
           <w:lang w:val="en-US"/>
         </w:rPr>
-        <w:t xml:space="preserve"> – load the last opened file with UniqueBible.app.</w:t>
+        <w:t xml:space="preserve"> – load the last opened file with </w:t>
+      </w:r>
+      <w:proofErr w:type="spellStart"/>
+      <w:r>
+        <w:rPr>
+          <w:lang w:val="en-US"/>
+        </w:rPr>
+        <w:t>UniqueBible.app</w:t>
+      </w:r>
+      <w:proofErr w:type="spellEnd"/>
+      <w:r>
+        <w:rPr>
+          <w:lang w:val="en-US"/>
+        </w:rPr>
+        <w:t>.</w:t>
       </w:r>
     </w:p>
     <w:p>

</xml_diff>